<commit_message>
Task 9 - theory
</commit_message>
<xml_diff>
--- a/BC Dev Exam/documents/Task 9 - Answers.docx
+++ b/BC Dev Exam/documents/Task 9 - Answers.docx
@@ -4,6 +4,14 @@
   <w:body>
     <w:sdt>
       <w:sdtPr>
+        <w:rPr>
+          <w:rFonts w:asciiTheme="minorHAnsi" w:eastAsiaTheme="minorHAnsi" w:hAnsiTheme="minorHAnsi" w:cstheme="minorBidi"/>
+          <w:color w:val="auto"/>
+          <w:kern w:val="2"/>
+          <w:sz w:val="22"/>
+          <w:szCs w:val="22"/>
+          <w14:ligatures w14:val="standardContextual"/>
+        </w:rPr>
         <w:id w:val="1404558601"/>
         <w:docPartObj>
           <w:docPartGallery w:val="Table of Contents"/>
@@ -12,15 +20,9 @@
       </w:sdtPr>
       <w:sdtEndPr>
         <w:rPr>
-          <w:rFonts w:asciiTheme="minorHAnsi" w:eastAsiaTheme="minorHAnsi" w:hAnsiTheme="minorHAnsi" w:cstheme="minorBidi"/>
           <w:b/>
           <w:bCs/>
           <w:noProof/>
-          <w:color w:val="auto"/>
-          <w:kern w:val="2"/>
-          <w:sz w:val="22"/>
-          <w:szCs w:val="22"/>
-          <w14:ligatures w14:val="standardContextual"/>
         </w:rPr>
       </w:sdtEndPr>
       <w:sdtContent>
@@ -39,6 +41,7 @@
               <w:tab w:val="right" w:leader="dot" w:pos="9350"/>
             </w:tabs>
             <w:rPr>
+              <w:rFonts w:eastAsiaTheme="minorEastAsia"/>
               <w:noProof/>
             </w:rPr>
           </w:pPr>
@@ -51,7 +54,7 @@
           <w:r>
             <w:fldChar w:fldCharType="separate"/>
           </w:r>
-          <w:hyperlink w:anchor="_Toc144034116" w:history="1">
+          <w:hyperlink w:anchor="_Toc144204386" w:history="1">
             <w:r>
               <w:rPr>
                 <w:rStyle w:val="Hyperlink"/>
@@ -78,7 +81,7 @@
                 <w:noProof/>
                 <w:webHidden/>
               </w:rPr>
-              <w:instrText xml:space="preserve"> PAGEREF _Toc144034116 \h </w:instrText>
+              <w:instrText xml:space="preserve"> PAGEREF _Toc144204386 \h </w:instrText>
             </w:r>
             <w:r>
               <w:rPr>
@@ -116,10 +119,11 @@
               <w:tab w:val="right" w:leader="dot" w:pos="9350"/>
             </w:tabs>
             <w:rPr>
+              <w:rFonts w:eastAsiaTheme="minorEastAsia"/>
               <w:noProof/>
             </w:rPr>
           </w:pPr>
-          <w:hyperlink w:anchor="_Toc144034117" w:history="1">
+          <w:hyperlink w:anchor="_Toc144204387" w:history="1">
             <w:r>
               <w:rPr>
                 <w:rStyle w:val="Hyperlink"/>
@@ -146,7 +150,7 @@
                 <w:noProof/>
                 <w:webHidden/>
               </w:rPr>
-              <w:instrText xml:space="preserve"> PAGEREF _Toc144034117 \h </w:instrText>
+              <w:instrText xml:space="preserve"> PAGEREF _Toc144204387 \h </w:instrText>
             </w:r>
             <w:r>
               <w:rPr>
@@ -184,10 +188,11 @@
               <w:tab w:val="right" w:leader="dot" w:pos="9350"/>
             </w:tabs>
             <w:rPr>
+              <w:rFonts w:eastAsiaTheme="minorEastAsia"/>
               <w:noProof/>
             </w:rPr>
           </w:pPr>
-          <w:hyperlink w:anchor="_Toc144034118" w:history="1">
+          <w:hyperlink w:anchor="_Toc144204388" w:history="1">
             <w:r>
               <w:rPr>
                 <w:rStyle w:val="Hyperlink"/>
@@ -214,7 +219,7 @@
                 <w:noProof/>
                 <w:webHidden/>
               </w:rPr>
-              <w:instrText xml:space="preserve"> PAGEREF _Toc144034118 \h </w:instrText>
+              <w:instrText xml:space="preserve"> PAGEREF _Toc144204388 \h </w:instrText>
             </w:r>
             <w:r>
               <w:rPr>
@@ -252,10 +257,11 @@
               <w:tab w:val="right" w:leader="dot" w:pos="9350"/>
             </w:tabs>
             <w:rPr>
+              <w:rFonts w:eastAsiaTheme="minorEastAsia"/>
               <w:noProof/>
             </w:rPr>
           </w:pPr>
-          <w:hyperlink w:anchor="_Toc144034119" w:history="1">
+          <w:hyperlink w:anchor="_Toc144204389" w:history="1">
             <w:r>
               <w:rPr>
                 <w:rStyle w:val="Hyperlink"/>
@@ -282,7 +288,7 @@
                 <w:noProof/>
                 <w:webHidden/>
               </w:rPr>
-              <w:instrText xml:space="preserve"> PAGEREF _Toc144034119 \h </w:instrText>
+              <w:instrText xml:space="preserve"> PAGEREF _Toc144204389 \h </w:instrText>
             </w:r>
             <w:r>
               <w:rPr>
@@ -342,7 +348,7 @@
       <w:pPr>
         <w:pStyle w:val="Heading1"/>
       </w:pPr>
-      <w:bookmarkStart w:id="0" w:name="_Toc144034116"/>
+      <w:bookmarkStart w:id="0" w:name="_Toc144204386"/>
       <w:r>
         <w:lastRenderedPageBreak/>
         <w:t>Business Central system topology in Saas.</w:t>
@@ -350,7 +356,74 @@
       <w:bookmarkEnd w:id="0"/>
     </w:p>
     <w:p>
-      <w:pPr>
+      <w:r>
+        <w:t>Business Central online is a service that consists of a Microsoft-maintained platform and business functionality.</w:t>
+      </w:r>
+    </w:p>
+    <w:p>
+      <w:r>
+        <w:t>In BC SaaS the data is stored in Azure SQL Database and users don’t need to own and maintain on-prem servers.</w:t>
+      </w:r>
+    </w:p>
+    <w:p>
+      <w:r>
+        <w:t xml:space="preserve">An essential part of Dynamics 365 Business Central </w:t>
+      </w:r>
+      <w:r>
+        <w:t xml:space="preserve">in SaaS is the Azure Active Directory. All Microsoft cloud service subscriptions, including Microsoft Dynamics 365 Business Central, are accessed via an Azure AD tenant. This Azure AD tenant is connected to a specific region of the world. Users are defined in the Azure AD and then assigned the relevant licenses in the Microsoft 365 Admin Centre. Users from </w:t>
+      </w:r>
+      <w:r>
+        <w:t xml:space="preserve">the </w:t>
+      </w:r>
+      <w:r>
+        <w:t>Azure Active Directory tenant can access environments</w:t>
+      </w:r>
+      <w:r>
+        <w:t xml:space="preserve"> (and companies) that belong to the same</w:t>
+      </w:r>
+      <w:r>
+        <w:t xml:space="preserve"> Azure Active Directory tenant</w:t>
+      </w:r>
+      <w:r>
+        <w:t xml:space="preserve"> only</w:t>
+      </w:r>
+      <w:r>
+        <w:t>.</w:t>
+      </w:r>
+    </w:p>
+    <w:p>
+      <w:r>
+        <w:t>Each Azure AD that has a standard BC license has 4 environments: 1 production and 3 sandboxes. These environments can be created via the BC admin center by the administrator. Environments can be created only in regions that are available from Microsoft.</w:t>
+      </w:r>
+    </w:p>
+    <w:p>
+      <w:r>
+        <w:t xml:space="preserve">In each environment, the user is allowed to create not more than 300 business entities that are called Companies. </w:t>
+      </w:r>
+    </w:p>
+    <w:p>
+      <w:r>
+        <w:br w:type="page"/>
+      </w:r>
+    </w:p>
+    <w:p>
+      <w:pPr>
+        <w:pStyle w:val="Heading1"/>
+      </w:pPr>
+      <w:bookmarkStart w:id="1" w:name="_Toc144204387"/>
+      <w:r>
+        <w:lastRenderedPageBreak/>
+        <w:t>What is the life cycle of a Business Central extension in Saas?</w:t>
+      </w:r>
+      <w:bookmarkEnd w:id="1"/>
+    </w:p>
+    <w:p>
+      <w:pPr>
+        <w:pStyle w:val="ListParagraph"/>
+        <w:numPr>
+          <w:ilvl w:val="0"/>
+          <w:numId w:val="2"/>
+        </w:numPr>
         <w:rPr>
           <w:rFonts w:asciiTheme="majorHAnsi" w:eastAsiaTheme="majorEastAsia" w:hAnsiTheme="majorHAnsi" w:cstheme="majorBidi"/>
           <w:color w:val="2F5496" w:themeColor="accent1" w:themeShade="BF"/>
@@ -359,22 +432,33 @@
         </w:rPr>
       </w:pPr>
       <w:r>
-        <w:br w:type="page"/>
-      </w:r>
-    </w:p>
-    <w:p>
-      <w:pPr>
-        <w:pStyle w:val="Heading1"/>
-      </w:pPr>
-      <w:bookmarkStart w:id="1" w:name="_Toc144034117"/>
-      <w:r>
-        <w:lastRenderedPageBreak/>
-        <w:t>What is the life cycle of a Business Central extension in Saas?</w:t>
-      </w:r>
-      <w:bookmarkEnd w:id="1"/>
-    </w:p>
-    <w:p>
-      <w:pPr>
+        <w:t xml:space="preserve">Development and testing. </w:t>
+      </w:r>
+    </w:p>
+    <w:p>
+      <w:pPr>
+        <w:pStyle w:val="ListParagraph"/>
+      </w:pPr>
+      <w:r>
+        <w:t xml:space="preserve">Developers create </w:t>
+      </w:r>
+      <w:r>
+        <w:t>an AL</w:t>
+      </w:r>
+      <w:r>
+        <w:t xml:space="preserve"> extension to meet specific business requirements.</w:t>
+      </w:r>
+      <w:r>
+        <w:t xml:space="preserve"> Before the clients use the extension, it should be tested, and all bugs must be resolved.</w:t>
+      </w:r>
+    </w:p>
+    <w:p>
+      <w:pPr>
+        <w:pStyle w:val="ListParagraph"/>
+        <w:numPr>
+          <w:ilvl w:val="0"/>
+          <w:numId w:val="2"/>
+        </w:numPr>
         <w:rPr>
           <w:rFonts w:asciiTheme="majorHAnsi" w:eastAsiaTheme="majorEastAsia" w:hAnsiTheme="majorHAnsi" w:cstheme="majorBidi"/>
           <w:color w:val="2F5496" w:themeColor="accent1" w:themeShade="BF"/>
@@ -383,22 +467,27 @@
         </w:rPr>
       </w:pPr>
       <w:r>
-        <w:br w:type="page"/>
-      </w:r>
-    </w:p>
-    <w:p>
-      <w:pPr>
-        <w:pStyle w:val="Heading1"/>
-      </w:pPr>
-      <w:bookmarkStart w:id="2" w:name="_Toc144034118"/>
-      <w:r>
-        <w:lastRenderedPageBreak/>
-        <w:t>What are Business Central’s integration patterns (names, usages)? What is the main difference between them?</w:t>
-      </w:r>
-      <w:bookmarkEnd w:id="2"/>
-    </w:p>
-    <w:p>
-      <w:pPr>
+        <w:t>Packaging and Deployment</w:t>
+      </w:r>
+      <w:r>
+        <w:t>.</w:t>
+      </w:r>
+    </w:p>
+    <w:p>
+      <w:pPr>
+        <w:pStyle w:val="ListParagraph"/>
+      </w:pPr>
+      <w:r>
+        <w:t>When the development is done, the code is packaged into .app file. This file can be deployed to the BC online.</w:t>
+      </w:r>
+    </w:p>
+    <w:p>
+      <w:pPr>
+        <w:pStyle w:val="ListParagraph"/>
+        <w:numPr>
+          <w:ilvl w:val="0"/>
+          <w:numId w:val="2"/>
+        </w:numPr>
         <w:rPr>
           <w:rFonts w:asciiTheme="majorHAnsi" w:eastAsiaTheme="majorEastAsia" w:hAnsiTheme="majorHAnsi" w:cstheme="majorBidi"/>
           <w:color w:val="2F5496" w:themeColor="accent1" w:themeShade="BF"/>
@@ -407,6 +496,193 @@
         </w:rPr>
       </w:pPr>
       <w:r>
+        <w:t xml:space="preserve">Installation. </w:t>
+      </w:r>
+    </w:p>
+    <w:p>
+      <w:pPr>
+        <w:pStyle w:val="ListParagraph"/>
+      </w:pPr>
+      <w:r>
+        <w:t xml:space="preserve">The user with appropriate permissions can install the app in BC. </w:t>
+      </w:r>
+      <w:r>
+        <w:br/>
+        <w:t>Deployment and installation also depend on the type of target environment. If the app is deployed and installed in the production environment, everything can be done only via the extension management page. If the target environment is a sandbox, it is possible to install the app both via the extension management page and via VS Code.</w:t>
+      </w:r>
+    </w:p>
+    <w:p>
+      <w:pPr>
+        <w:pStyle w:val="ListParagraph"/>
+        <w:numPr>
+          <w:ilvl w:val="0"/>
+          <w:numId w:val="2"/>
+        </w:numPr>
+        <w:rPr>
+          <w:rFonts w:asciiTheme="majorHAnsi" w:eastAsiaTheme="majorEastAsia" w:hAnsiTheme="majorHAnsi" w:cstheme="majorBidi"/>
+          <w:color w:val="2F5496" w:themeColor="accent1" w:themeShade="BF"/>
+          <w:sz w:val="32"/>
+          <w:szCs w:val="32"/>
+        </w:rPr>
+      </w:pPr>
+      <w:r>
+        <w:t>Configuration.</w:t>
+      </w:r>
+    </w:p>
+    <w:p>
+      <w:pPr>
+        <w:pStyle w:val="ListParagraph"/>
+      </w:pPr>
+      <w:r>
+        <w:t>After the extension is installed, it may require some configuration.</w:t>
+      </w:r>
+    </w:p>
+    <w:p>
+      <w:pPr>
+        <w:pStyle w:val="ListParagraph"/>
+      </w:pPr>
+      <w:r>
+        <w:t>The needed configuration can be added both through the code and through the user interface.</w:t>
+      </w:r>
+    </w:p>
+    <w:p>
+      <w:pPr>
+        <w:pStyle w:val="ListParagraph"/>
+        <w:numPr>
+          <w:ilvl w:val="0"/>
+          <w:numId w:val="2"/>
+        </w:numPr>
+      </w:pPr>
+      <w:r>
+        <w:t>Usage.</w:t>
+      </w:r>
+    </w:p>
+    <w:p>
+      <w:pPr>
+        <w:pStyle w:val="ListParagraph"/>
+      </w:pPr>
+      <w:r>
+        <w:t>Users interact with the Business Central application, utilizing the functionality provided by both the base application and the installed extensions.</w:t>
+      </w:r>
+    </w:p>
+    <w:p>
+      <w:pPr>
+        <w:pStyle w:val="ListParagraph"/>
+        <w:numPr>
+          <w:ilvl w:val="0"/>
+          <w:numId w:val="2"/>
+        </w:numPr>
+        <w:rPr>
+          <w:rFonts w:asciiTheme="majorHAnsi" w:eastAsiaTheme="majorEastAsia" w:hAnsiTheme="majorHAnsi" w:cstheme="majorBidi"/>
+          <w:color w:val="2F5496" w:themeColor="accent1" w:themeShade="BF"/>
+          <w:sz w:val="32"/>
+          <w:szCs w:val="32"/>
+        </w:rPr>
+      </w:pPr>
+      <w:r>
+        <w:t>Updates and upgrades.</w:t>
+      </w:r>
+    </w:p>
+    <w:p>
+      <w:pPr>
+        <w:pStyle w:val="ListParagraph"/>
+      </w:pPr>
+      <w:r>
+        <w:t xml:space="preserve">As far as BC online is updated on a regular </w:t>
+      </w:r>
+      <w:r>
+        <w:t>basis</w:t>
+      </w:r>
+      <w:r>
+        <w:t xml:space="preserve">, </w:t>
+      </w:r>
+      <w:r>
+        <w:t>the extension may require some additional development to comply with the updated base code.</w:t>
+      </w:r>
+    </w:p>
+    <w:p>
+      <w:pPr>
+        <w:pStyle w:val="ListParagraph"/>
+      </w:pPr>
+      <w:r>
+        <w:t>Also, the extension can be improved without new BC updates (adding new features or bug fixing).</w:t>
+      </w:r>
+    </w:p>
+    <w:p>
+      <w:pPr>
+        <w:pStyle w:val="ListParagraph"/>
+        <w:numPr>
+          <w:ilvl w:val="0"/>
+          <w:numId w:val="2"/>
+        </w:numPr>
+      </w:pPr>
+      <w:r>
+        <w:t>Testing and Validation.</w:t>
+      </w:r>
+    </w:p>
+    <w:p>
+      <w:pPr>
+        <w:pStyle w:val="ListParagraph"/>
+      </w:pPr>
+      <w:r>
+        <w:t>Before an updated extension is deployed to a production environment, it should be tested in a development or testing environment to ensure that it works as needed and does not break the processes in BC.</w:t>
+      </w:r>
+    </w:p>
+    <w:p>
+      <w:pPr>
+        <w:pStyle w:val="ListParagraph"/>
+        <w:numPr>
+          <w:ilvl w:val="0"/>
+          <w:numId w:val="2"/>
+        </w:numPr>
+      </w:pPr>
+      <w:r>
+        <w:t>Deployment of Updates.</w:t>
+      </w:r>
+    </w:p>
+    <w:p>
+      <w:pPr>
+        <w:pStyle w:val="ListParagraph"/>
+      </w:pPr>
+      <w:r>
+        <w:t>Once an updated extension is tested, it can be deployed to the production environment and the user can access the latest features and fixes.</w:t>
+      </w:r>
+    </w:p>
+    <w:p>
+      <w:pPr>
+        <w:pStyle w:val="ListParagraph"/>
+        <w:numPr>
+          <w:ilvl w:val="0"/>
+          <w:numId w:val="2"/>
+        </w:numPr>
+      </w:pPr>
+      <w:r>
+        <w:t>End-of-Life.</w:t>
+      </w:r>
+    </w:p>
+    <w:p>
+      <w:pPr>
+        <w:pStyle w:val="ListParagraph"/>
+      </w:pPr>
+      <w:r>
+        <w:t>After some time, the extension might become obsolete due to changes in business needs or improvements in the standard BC code. In such cases, the extension may be removed or replaced with a newer solution.</w:t>
+      </w:r>
+    </w:p>
+    <w:p>
+      <w:pPr>
+        <w:pStyle w:val="ListParagraph"/>
+        <w:numPr>
+          <w:ilvl w:val="0"/>
+          <w:numId w:val="2"/>
+        </w:numPr>
+        <w:rPr>
+          <w:rFonts w:asciiTheme="majorHAnsi" w:eastAsiaTheme="majorEastAsia" w:hAnsiTheme="majorHAnsi" w:cstheme="majorBidi"/>
+          <w:color w:val="2F5496" w:themeColor="accent1" w:themeShade="BF"/>
+          <w:sz w:val="32"/>
+          <w:szCs w:val="32"/>
+        </w:rPr>
+      </w:pPr>
+      <w:r>
         <w:br w:type="page"/>
       </w:r>
     </w:p>
@@ -414,25 +690,190 @@
       <w:pPr>
         <w:pStyle w:val="Heading1"/>
       </w:pPr>
-      <w:bookmarkStart w:id="3" w:name="_Toc144034119"/>
+      <w:bookmarkStart w:id="2" w:name="_Toc144204388"/>
       <w:r>
         <w:lastRenderedPageBreak/>
-        <w:t xml:space="preserve">What is </w:t>
-      </w:r>
-      <w:r>
-        <w:t xml:space="preserve">the </w:t>
-      </w:r>
-      <w:r>
-        <w:t>Branching strategy? (</w:t>
-      </w:r>
-      <w:r>
-        <w:t>Usage</w:t>
-      </w:r>
-      <w:r>
-        <w:t xml:space="preserve"> examples are needed</w:t>
-      </w:r>
-      <w:r>
-        <w:t>)</w:t>
+        <w:t>What are Business Central’s integration patterns (names, usages)? What is the main difference between them?</w:t>
+      </w:r>
+      <w:bookmarkEnd w:id="2"/>
+    </w:p>
+    <w:p>
+      <w:r>
+        <w:t>There are three ways to implement the API in the Business Central</w:t>
+      </w:r>
+      <w:r>
+        <w:t>:</w:t>
+      </w:r>
+    </w:p>
+    <w:p>
+      <w:pPr>
+        <w:pStyle w:val="ListParagraph"/>
+        <w:numPr>
+          <w:ilvl w:val="0"/>
+          <w:numId w:val="4"/>
+        </w:numPr>
+      </w:pPr>
+      <w:r>
+        <w:t>REST API</w:t>
+      </w:r>
+    </w:p>
+    <w:p>
+      <w:pPr>
+        <w:pStyle w:val="ListParagraph"/>
+        <w:numPr>
+          <w:ilvl w:val="0"/>
+          <w:numId w:val="4"/>
+        </w:numPr>
+      </w:pPr>
+      <w:r>
+        <w:t>OData Web Service</w:t>
+      </w:r>
+    </w:p>
+    <w:p>
+      <w:pPr>
+        <w:pStyle w:val="ListParagraph"/>
+        <w:numPr>
+          <w:ilvl w:val="0"/>
+          <w:numId w:val="4"/>
+        </w:numPr>
+        <w:rPr>
+          <w:lang w:val="ru-RU"/>
+        </w:rPr>
+      </w:pPr>
+      <w:r>
+        <w:t>SOAP</w:t>
+      </w:r>
+    </w:p>
+    <w:p/>
+    <w:p>
+      <w:r>
+        <w:t xml:space="preserve">REST APIs permit you to create any type of application in any code language that interacts with Dynamics 365 Business Central by using HTTP CRUD operations. </w:t>
+      </w:r>
+      <w:r>
+        <w:t>Any coding language capable of calling REST APIs can be used to use this feature.</w:t>
+      </w:r>
+    </w:p>
+    <w:p>
+      <w:r>
+        <w:t>To use the API send the GET, POST, PUT, DELETE, and PATCH HTTP commands by using the API endpoint and the proper authentication</w:t>
+      </w:r>
+      <w:r>
+        <w:t>.</w:t>
+      </w:r>
+      <w:r>
+        <w:t xml:space="preserve"> </w:t>
+      </w:r>
+    </w:p>
+    <w:p>
+      <w:r>
+        <w:t>REST is used when there is a need to interact with a Data Source, for example, to retrieve data for all Products. It is easier and faster to parse data using REST APIs. It uses URI to expose Business Logic.</w:t>
+      </w:r>
+    </w:p>
+    <w:p/>
+    <w:p>
+      <w:r>
+        <w:t>OData is a web protocol that is designed for querying tabular data and provides you with an alternative to SOAP-based web services. OData builds on web technologies such as HTTP and JSON to provide access to information from different applications, services, and stores. OData uses URIs for resource identification and commits to an HTTP-based, uniform interface for interacting with resources.</w:t>
+      </w:r>
+    </w:p>
+    <w:p>
+      <w:r>
+        <w:t>OData is best used to expose Services and APIs to Systems and Applications. It has facilities for extension to achieve the custom needs of the REST APIs.</w:t>
+      </w:r>
+    </w:p>
+    <w:p>
+      <w:r>
+        <w:t xml:space="preserve"> </w:t>
+      </w:r>
+    </w:p>
+    <w:p>
+      <w:r>
+        <w:t>SOAP web services allow full flexibility for building operation-centric services. They provide industry standard interoperability. The most common type of messaging pattern in SOAP is the Remote Procedure Call (RPC), where one network node (the client) sends a request message to another node (the server), and the server sends a response message to the client.</w:t>
+      </w:r>
+      <w:r>
+        <w:t xml:space="preserve"> </w:t>
+      </w:r>
+      <w:r>
+        <w:t xml:space="preserve">SOAP is replaced by OData V4. </w:t>
+      </w:r>
+    </w:p>
+    <w:p/>
+    <w:p>
+      <w:r>
+        <w:t>The main difference</w:t>
+      </w:r>
+      <w:r>
+        <w:t xml:space="preserve"> between OData </w:t>
+      </w:r>
+      <w:r>
+        <w:t>and</w:t>
+      </w:r>
+      <w:r>
+        <w:t xml:space="preserve"> REST</w:t>
+      </w:r>
+      <w:r>
+        <w:t xml:space="preserve"> is the </w:t>
+      </w:r>
+      <w:r>
+        <w:t>Data Transfer Format</w:t>
+      </w:r>
+      <w:r>
+        <w:t>.</w:t>
+      </w:r>
+      <w:r>
+        <w:t xml:space="preserve"> REST supports the transfer of data in any format. Although most REST APIs use XML and JSON formats, REST is not specific regarding this.</w:t>
+      </w:r>
+      <w:r>
+        <w:t xml:space="preserve"> </w:t>
+      </w:r>
+      <w:r>
+        <w:t>OData specifies that the data should be transferred in either JSON, XML, or Atom format.</w:t>
+      </w:r>
+    </w:p>
+    <w:p/>
+    <w:p>
+      <w:r>
+        <w:t xml:space="preserve">For all this protocol Pages in BC can be used for </w:t>
+      </w:r>
+      <w:r>
+        <w:t>CRUD</w:t>
+      </w:r>
+      <w:r>
+        <w:t xml:space="preserve"> operations. At the same time, only OData (</w:t>
+      </w:r>
+      <w:r>
+        <w:t>through OData unbound actions</w:t>
+      </w:r>
+      <w:r>
+        <w:t xml:space="preserve">) and SOAP (which </w:t>
+      </w:r>
+      <w:r>
+        <w:t>is</w:t>
+      </w:r>
+      <w:r>
+        <w:t xml:space="preserve"> deprecated) </w:t>
+      </w:r>
+      <w:r>
+        <w:t xml:space="preserve">can be used with </w:t>
+      </w:r>
+      <w:r>
+        <w:t>codeunits.</w:t>
+      </w:r>
+    </w:p>
+    <w:p/>
+    <w:p>
+      <w:r>
+        <w:lastRenderedPageBreak/>
+        <w:br w:type="page"/>
+      </w:r>
+    </w:p>
+    <w:p>
+      <w:pPr>
+        <w:pStyle w:val="Heading1"/>
+      </w:pPr>
+      <w:bookmarkStart w:id="3" w:name="_Toc144204389"/>
+      <w:r>
+        <w:lastRenderedPageBreak/>
+        <w:t>What is the Branching strategy? (Usage examples are needed)</w:t>
       </w:r>
       <w:bookmarkEnd w:id="3"/>
     </w:p>
@@ -453,9 +894,6 @@
     </w:p>
     <w:p/>
     <w:p>
-      <w:pPr>
-        <w:pStyle w:val="Heading2"/>
-      </w:pPr>
       <w:r>
         <w:t>Trunk-based development</w:t>
       </w:r>
@@ -480,45 +918,27 @@
         <w:t xml:space="preserve">In this strategy, all developers are allowed to integrate their code right into the main branch. </w:t>
       </w:r>
       <w:r>
-        <w:t>This enables teams to iterate quickly and implement CI/CD.</w:t>
+        <w:t xml:space="preserve">This enables teams to iterate quickly and implement CI/CD. </w:t>
+      </w:r>
+      <w:r>
+        <w:t xml:space="preserve">However, </w:t>
+      </w:r>
+      <w:r>
+        <w:t>they should not merge changes to the truck until they have verified that they can build successfully.</w:t>
+      </w:r>
+    </w:p>
+    <w:p>
+      <w:r>
+        <w:t>During this phase, conflicts may arise if modifications have been made since the new work began. These conflicts are increasingly complex as development teams grow and the code base scales. This happens when developers create separate branches that deviate from the source branch and other developers are simultaneously merging overlapping code.</w:t>
+      </w:r>
+      <w:r>
+        <w:t xml:space="preserve"> But anyway,</w:t>
       </w:r>
       <w:r>
         <w:t xml:space="preserve"> </w:t>
       </w:r>
       <w:r>
-        <w:t xml:space="preserve">However, </w:t>
-      </w:r>
-      <w:r>
-        <w:t>they should not merge changes to the truck until they have verified that they can build successfully.</w:t>
-      </w:r>
-    </w:p>
-    <w:p>
-      <w:r>
-        <w:t xml:space="preserve">During this phase, conflicts may arise if modifications have been made since the new work began. </w:t>
-      </w:r>
-      <w:r>
-        <w:t>These</w:t>
-      </w:r>
-      <w:r>
-        <w:t xml:space="preserve"> conflicts are increasingly complex as development teams grow and the code base scales. This happens when developers create separate branches that deviate from the source branch and other developers are simultaneously merging overlapping code.</w:t>
-      </w:r>
-      <w:r>
-        <w:t xml:space="preserve"> But anyway,</w:t>
-      </w:r>
-      <w:r>
-        <w:t xml:space="preserve"> </w:t>
-      </w:r>
-      <w:r>
-        <w:t>i</w:t>
-      </w:r>
-      <w:r>
-        <w:t xml:space="preserve">t is </w:t>
-      </w:r>
-      <w:r>
-        <w:t>allowed</w:t>
-      </w:r>
-      <w:r>
-        <w:t xml:space="preserve"> to create </w:t>
+        <w:t xml:space="preserve">it is allowed to create </w:t>
       </w:r>
       <w:r>
         <w:t>short-lived branches with a few small commits</w:t>
@@ -529,9 +949,6 @@
     </w:p>
     <w:p/>
     <w:p>
-      <w:pPr>
-        <w:pStyle w:val="Heading2"/>
-      </w:pPr>
       <w:r>
         <w:t>GitFlow</w:t>
       </w:r>
@@ -570,10 +987,7 @@
         <w:t>to</w:t>
       </w:r>
       <w:r>
-        <w:t xml:space="preserve"> prepare a new production </w:t>
-      </w:r>
-      <w:r>
-        <w:t>release.</w:t>
+        <w:t xml:space="preserve"> prepare a new production release.</w:t>
       </w:r>
     </w:p>
     <w:p>
@@ -650,13 +1064,7 @@
         <w:t>master</w:t>
       </w:r>
       <w:r>
-        <w:t xml:space="preserve"> and develop branches </w:t>
-      </w:r>
-      <w:r>
-        <w:t>are</w:t>
-      </w:r>
-      <w:r>
-        <w:t xml:space="preserve"> the main branches, with an infinite lifetime, while the rest are supporting branches that are meant to aid parallel development among developers, usually short-lived.</w:t>
+        <w:t xml:space="preserve"> and develop branches are the main branches, with an infinite lifetime, while the rest are supporting branches that are meant to aid parallel development among developers, usually short-lived.</w:t>
       </w:r>
     </w:p>
     <w:p>
@@ -677,11 +1085,7 @@
     </w:p>
     <w:p/>
     <w:p>
-      <w:pPr>
-        <w:pStyle w:val="Heading2"/>
-      </w:pPr>
-      <w:r>
-        <w:lastRenderedPageBreak/>
+      <w:r>
         <w:t>GitHub Flow</w:t>
       </w:r>
     </w:p>
@@ -704,31 +1108,7 @@
     </w:p>
     <w:p>
       <w:r>
-        <w:t xml:space="preserve">Unlike GitFlow, this model doesn’t have release branches. </w:t>
-      </w:r>
-      <w:r>
-        <w:t>The development</w:t>
-      </w:r>
-      <w:r>
-        <w:t xml:space="preserve"> </w:t>
-      </w:r>
-      <w:r>
-        <w:t>starts from</w:t>
-      </w:r>
-      <w:r>
-        <w:t xml:space="preserve"> the main branch then developers create feature branches that stem from the master</w:t>
-      </w:r>
-      <w:r>
-        <w:t xml:space="preserve">. After work is done, created branches are </w:t>
-      </w:r>
-      <w:r>
-        <w:t xml:space="preserve">merged back into </w:t>
-      </w:r>
-      <w:r>
-        <w:t xml:space="preserve">the </w:t>
-      </w:r>
-      <w:r>
-        <w:t>main. The feature branch is then deleted.</w:t>
+        <w:t>Unlike GitFlow, this model doesn’t have release branches. The development starts from the main branch then developers create feature branches that stem from the master. After work is done, created branches are merged back into the main. The feature branch is then deleted.</w:t>
       </w:r>
     </w:p>
     <w:p>
@@ -763,9 +1143,6 @@
     </w:p>
     <w:p/>
     <w:p>
-      <w:pPr>
-        <w:pStyle w:val="Heading3"/>
-      </w:pPr>
       <w:r>
         <w:t>GitLab Flow</w:t>
       </w:r>
@@ -777,13 +1154,7 @@
     </w:p>
     <w:p>
       <w:r>
-        <w:t>With GitFlow, developers create a develop</w:t>
-      </w:r>
-      <w:r>
-        <w:t>ment</w:t>
-      </w:r>
-      <w:r>
-        <w:t xml:space="preserve"> branch and make that the default while GitLab Flow works with the main branch right away.</w:t>
+        <w:t>With GitFlow, developers create a development branch and make that the default while GitLab Flow works with the main branch right away.</w:t>
       </w:r>
     </w:p>
     <w:p>
@@ -815,6 +1186,119 @@
 <file path=word/numbering.xml><?xml version="1.0" encoding="utf-8"?>
 <w:numbering xmlns:wpc="http://schemas.microsoft.com/office/word/2010/wordprocessingCanvas" xmlns:cx="http://schemas.microsoft.com/office/drawing/2014/chartex" xmlns:cx1="http://schemas.microsoft.com/office/drawing/2015/9/8/chartex" xmlns:cx2="http://schemas.microsoft.com/office/drawing/2015/10/21/chartex" xmlns:cx3="http://schemas.microsoft.com/office/drawing/2016/5/9/chartex" xmlns:cx4="http://schemas.microsoft.com/office/drawing/2016/5/10/chartex" xmlns:cx5="http://schemas.microsoft.com/office/drawing/2016/5/11/chartex" xmlns:cx6="http://schemas.microsoft.com/office/drawing/2016/5/12/chartex" xmlns:cx7="http://schemas.microsoft.com/office/drawing/2016/5/13/chartex" xmlns:cx8="http://schemas.microsoft.com/office/drawing/2016/5/14/chartex" xmlns:mc="http://schemas.openxmlformats.org/markup-compatibility/2006" xmlns:aink="http://schemas.microsoft.com/office/drawing/2016/ink" xmlns:am3d="http://schemas.microsoft.com/office/drawing/2017/model3d" xmlns:o="urn:schemas-microsoft-com:office:office" xmlns:oel="http://schemas.microsoft.com/office/2019/extlst" xmlns:r="http://schemas.openxmlformats.org/officeDocument/2006/relationships" xmlns:m="http://schemas.openxmlformats.org/officeDocument/2006/math" xmlns:v="urn:schemas-microsoft-com:vml" xmlns:wp14="http://schemas.microsoft.com/office/word/2010/wordprocessingDrawing" xmlns:wp="http://schemas.openxmlformats.org/drawingml/2006/wordprocessingDrawing" xmlns:w10="urn:schemas-microsoft-com:office:word" xmlns:w="http://schemas.openxmlformats.org/wordprocessingml/2006/main" xmlns:w14="http://schemas.microsoft.com/office/word/2010/wordml" xmlns:w15="http://schemas.microsoft.com/office/word/2012/wordml" xmlns:w16cex="http://schemas.microsoft.com/office/word/2018/wordml/cex" xmlns:w16cid="http://schemas.microsoft.com/office/word/2016/wordml/cid" xmlns:w16="http://schemas.microsoft.com/office/word/2018/wordml" xmlns:w16sdtdh="http://schemas.microsoft.com/office/word/2020/wordml/sdtdatahash" xmlns:w16se="http://schemas.microsoft.com/office/word/2015/wordml/symex" xmlns:wpg="http://schemas.microsoft.com/office/word/2010/wordprocessingGroup" xmlns:wpi="http://schemas.microsoft.com/office/word/2010/wordprocessingInk" xmlns:wne="http://schemas.microsoft.com/office/word/2006/wordml" xmlns:wps="http://schemas.microsoft.com/office/word/2010/wordprocessingShape" mc:Ignorable="w14 w15 w16se w16cid w16 w16cex w16sdtdh wp14">
   <w:abstractNum w:abstractNumId="0" w15:restartNumberingAfterBreak="0">
+    <w:nsid w:val="1BF007F8"/>
+    <w:multiLevelType w:val="hybridMultilevel"/>
+    <w:tmpl w:val="CF50A468"/>
+    <w:lvl w:ilvl="0" w:tplc="04090001">
+      <w:start w:val="1"/>
+      <w:numFmt w:val="bullet"/>
+      <w:lvlText w:val=""/>
+      <w:lvlJc w:val="left"/>
+      <w:pPr>
+        <w:ind w:left="720" w:hanging="360"/>
+      </w:pPr>
+      <w:rPr>
+        <w:rFonts w:ascii="Symbol" w:hAnsi="Symbol" w:hint="default"/>
+      </w:rPr>
+    </w:lvl>
+    <w:lvl w:ilvl="1" w:tplc="04090003" w:tentative="1">
+      <w:start w:val="1"/>
+      <w:numFmt w:val="bullet"/>
+      <w:lvlText w:val="o"/>
+      <w:lvlJc w:val="left"/>
+      <w:pPr>
+        <w:ind w:left="1440" w:hanging="360"/>
+      </w:pPr>
+      <w:rPr>
+        <w:rFonts w:ascii="Courier New" w:hAnsi="Courier New" w:cs="Courier New" w:hint="default"/>
+      </w:rPr>
+    </w:lvl>
+    <w:lvl w:ilvl="2" w:tplc="04090005" w:tentative="1">
+      <w:start w:val="1"/>
+      <w:numFmt w:val="bullet"/>
+      <w:lvlText w:val=""/>
+      <w:lvlJc w:val="left"/>
+      <w:pPr>
+        <w:ind w:left="2160" w:hanging="360"/>
+      </w:pPr>
+      <w:rPr>
+        <w:rFonts w:ascii="Wingdings" w:hAnsi="Wingdings" w:hint="default"/>
+      </w:rPr>
+    </w:lvl>
+    <w:lvl w:ilvl="3" w:tplc="04090001" w:tentative="1">
+      <w:start w:val="1"/>
+      <w:numFmt w:val="bullet"/>
+      <w:lvlText w:val=""/>
+      <w:lvlJc w:val="left"/>
+      <w:pPr>
+        <w:ind w:left="2880" w:hanging="360"/>
+      </w:pPr>
+      <w:rPr>
+        <w:rFonts w:ascii="Symbol" w:hAnsi="Symbol" w:hint="default"/>
+      </w:rPr>
+    </w:lvl>
+    <w:lvl w:ilvl="4" w:tplc="04090003" w:tentative="1">
+      <w:start w:val="1"/>
+      <w:numFmt w:val="bullet"/>
+      <w:lvlText w:val="o"/>
+      <w:lvlJc w:val="left"/>
+      <w:pPr>
+        <w:ind w:left="3600" w:hanging="360"/>
+      </w:pPr>
+      <w:rPr>
+        <w:rFonts w:ascii="Courier New" w:hAnsi="Courier New" w:cs="Courier New" w:hint="default"/>
+      </w:rPr>
+    </w:lvl>
+    <w:lvl w:ilvl="5" w:tplc="04090005" w:tentative="1">
+      <w:start w:val="1"/>
+      <w:numFmt w:val="bullet"/>
+      <w:lvlText w:val=""/>
+      <w:lvlJc w:val="left"/>
+      <w:pPr>
+        <w:ind w:left="4320" w:hanging="360"/>
+      </w:pPr>
+      <w:rPr>
+        <w:rFonts w:ascii="Wingdings" w:hAnsi="Wingdings" w:hint="default"/>
+      </w:rPr>
+    </w:lvl>
+    <w:lvl w:ilvl="6" w:tplc="04090001" w:tentative="1">
+      <w:start w:val="1"/>
+      <w:numFmt w:val="bullet"/>
+      <w:lvlText w:val=""/>
+      <w:lvlJc w:val="left"/>
+      <w:pPr>
+        <w:ind w:left="5040" w:hanging="360"/>
+      </w:pPr>
+      <w:rPr>
+        <w:rFonts w:ascii="Symbol" w:hAnsi="Symbol" w:hint="default"/>
+      </w:rPr>
+    </w:lvl>
+    <w:lvl w:ilvl="7" w:tplc="04090003" w:tentative="1">
+      <w:start w:val="1"/>
+      <w:numFmt w:val="bullet"/>
+      <w:lvlText w:val="o"/>
+      <w:lvlJc w:val="left"/>
+      <w:pPr>
+        <w:ind w:left="5760" w:hanging="360"/>
+      </w:pPr>
+      <w:rPr>
+        <w:rFonts w:ascii="Courier New" w:hAnsi="Courier New" w:cs="Courier New" w:hint="default"/>
+      </w:rPr>
+    </w:lvl>
+    <w:lvl w:ilvl="8" w:tplc="04090005" w:tentative="1">
+      <w:start w:val="1"/>
+      <w:numFmt w:val="bullet"/>
+      <w:lvlText w:val=""/>
+      <w:lvlJc w:val="left"/>
+      <w:pPr>
+        <w:ind w:left="6480" w:hanging="360"/>
+      </w:pPr>
+      <w:rPr>
+        <w:rFonts w:ascii="Wingdings" w:hAnsi="Wingdings" w:hint="default"/>
+      </w:rPr>
+    </w:lvl>
+  </w:abstractNum>
+  <w:abstractNum w:abstractNumId="1" w15:restartNumberingAfterBreak="0">
     <w:nsid w:val="1C035EA3"/>
     <w:multiLevelType w:val="hybridMultilevel"/>
     <w:tmpl w:val="9BD82D8C"/>
@@ -927,8 +1411,453 @@
       </w:rPr>
     </w:lvl>
   </w:abstractNum>
+  <w:abstractNum w:abstractNumId="2" w15:restartNumberingAfterBreak="0">
+    <w:nsid w:val="1D4C2DD4"/>
+    <w:multiLevelType w:val="hybridMultilevel"/>
+    <w:tmpl w:val="A288E0A6"/>
+    <w:lvl w:ilvl="0" w:tplc="04090001">
+      <w:start w:val="1"/>
+      <w:numFmt w:val="bullet"/>
+      <w:lvlText w:val=""/>
+      <w:lvlJc w:val="left"/>
+      <w:pPr>
+        <w:ind w:left="3600" w:hanging="360"/>
+      </w:pPr>
+      <w:rPr>
+        <w:rFonts w:ascii="Symbol" w:hAnsi="Symbol" w:hint="default"/>
+      </w:rPr>
+    </w:lvl>
+    <w:lvl w:ilvl="1" w:tplc="04090003" w:tentative="1">
+      <w:start w:val="1"/>
+      <w:numFmt w:val="bullet"/>
+      <w:lvlText w:val="o"/>
+      <w:lvlJc w:val="left"/>
+      <w:pPr>
+        <w:ind w:left="4320" w:hanging="360"/>
+      </w:pPr>
+      <w:rPr>
+        <w:rFonts w:ascii="Courier New" w:hAnsi="Courier New" w:cs="Courier New" w:hint="default"/>
+      </w:rPr>
+    </w:lvl>
+    <w:lvl w:ilvl="2" w:tplc="04090005" w:tentative="1">
+      <w:start w:val="1"/>
+      <w:numFmt w:val="bullet"/>
+      <w:lvlText w:val=""/>
+      <w:lvlJc w:val="left"/>
+      <w:pPr>
+        <w:ind w:left="5040" w:hanging="360"/>
+      </w:pPr>
+      <w:rPr>
+        <w:rFonts w:ascii="Wingdings" w:hAnsi="Wingdings" w:hint="default"/>
+      </w:rPr>
+    </w:lvl>
+    <w:lvl w:ilvl="3" w:tplc="04090001" w:tentative="1">
+      <w:start w:val="1"/>
+      <w:numFmt w:val="bullet"/>
+      <w:lvlText w:val=""/>
+      <w:lvlJc w:val="left"/>
+      <w:pPr>
+        <w:ind w:left="5760" w:hanging="360"/>
+      </w:pPr>
+      <w:rPr>
+        <w:rFonts w:ascii="Symbol" w:hAnsi="Symbol" w:hint="default"/>
+      </w:rPr>
+    </w:lvl>
+    <w:lvl w:ilvl="4" w:tplc="04090003" w:tentative="1">
+      <w:start w:val="1"/>
+      <w:numFmt w:val="bullet"/>
+      <w:lvlText w:val="o"/>
+      <w:lvlJc w:val="left"/>
+      <w:pPr>
+        <w:ind w:left="6480" w:hanging="360"/>
+      </w:pPr>
+      <w:rPr>
+        <w:rFonts w:ascii="Courier New" w:hAnsi="Courier New" w:cs="Courier New" w:hint="default"/>
+      </w:rPr>
+    </w:lvl>
+    <w:lvl w:ilvl="5" w:tplc="04090005" w:tentative="1">
+      <w:start w:val="1"/>
+      <w:numFmt w:val="bullet"/>
+      <w:lvlText w:val=""/>
+      <w:lvlJc w:val="left"/>
+      <w:pPr>
+        <w:ind w:left="7200" w:hanging="360"/>
+      </w:pPr>
+      <w:rPr>
+        <w:rFonts w:ascii="Wingdings" w:hAnsi="Wingdings" w:hint="default"/>
+      </w:rPr>
+    </w:lvl>
+    <w:lvl w:ilvl="6" w:tplc="04090001" w:tentative="1">
+      <w:start w:val="1"/>
+      <w:numFmt w:val="bullet"/>
+      <w:lvlText w:val=""/>
+      <w:lvlJc w:val="left"/>
+      <w:pPr>
+        <w:ind w:left="7920" w:hanging="360"/>
+      </w:pPr>
+      <w:rPr>
+        <w:rFonts w:ascii="Symbol" w:hAnsi="Symbol" w:hint="default"/>
+      </w:rPr>
+    </w:lvl>
+    <w:lvl w:ilvl="7" w:tplc="04090003" w:tentative="1">
+      <w:start w:val="1"/>
+      <w:numFmt w:val="bullet"/>
+      <w:lvlText w:val="o"/>
+      <w:lvlJc w:val="left"/>
+      <w:pPr>
+        <w:ind w:left="8640" w:hanging="360"/>
+      </w:pPr>
+      <w:rPr>
+        <w:rFonts w:ascii="Courier New" w:hAnsi="Courier New" w:cs="Courier New" w:hint="default"/>
+      </w:rPr>
+    </w:lvl>
+    <w:lvl w:ilvl="8" w:tplc="04090005" w:tentative="1">
+      <w:start w:val="1"/>
+      <w:numFmt w:val="bullet"/>
+      <w:lvlText w:val=""/>
+      <w:lvlJc w:val="left"/>
+      <w:pPr>
+        <w:ind w:left="9360" w:hanging="360"/>
+      </w:pPr>
+      <w:rPr>
+        <w:rFonts w:ascii="Wingdings" w:hAnsi="Wingdings" w:hint="default"/>
+      </w:rPr>
+    </w:lvl>
+  </w:abstractNum>
+  <w:abstractNum w:abstractNumId="3" w15:restartNumberingAfterBreak="0">
+    <w:nsid w:val="720B683D"/>
+    <w:multiLevelType w:val="hybridMultilevel"/>
+    <w:tmpl w:val="5C023D86"/>
+    <w:lvl w:ilvl="0" w:tplc="04090001">
+      <w:start w:val="1"/>
+      <w:numFmt w:val="bullet"/>
+      <w:lvlText w:val=""/>
+      <w:lvlJc w:val="left"/>
+      <w:pPr>
+        <w:ind w:left="720" w:hanging="360"/>
+      </w:pPr>
+      <w:rPr>
+        <w:rFonts w:ascii="Symbol" w:hAnsi="Symbol" w:hint="default"/>
+      </w:rPr>
+    </w:lvl>
+    <w:lvl w:ilvl="1" w:tplc="04090003" w:tentative="1">
+      <w:start w:val="1"/>
+      <w:numFmt w:val="bullet"/>
+      <w:lvlText w:val="o"/>
+      <w:lvlJc w:val="left"/>
+      <w:pPr>
+        <w:ind w:left="1440" w:hanging="360"/>
+      </w:pPr>
+      <w:rPr>
+        <w:rFonts w:ascii="Courier New" w:hAnsi="Courier New" w:cs="Courier New" w:hint="default"/>
+      </w:rPr>
+    </w:lvl>
+    <w:lvl w:ilvl="2" w:tplc="04090005" w:tentative="1">
+      <w:start w:val="1"/>
+      <w:numFmt w:val="bullet"/>
+      <w:lvlText w:val=""/>
+      <w:lvlJc w:val="left"/>
+      <w:pPr>
+        <w:ind w:left="2160" w:hanging="360"/>
+      </w:pPr>
+      <w:rPr>
+        <w:rFonts w:ascii="Wingdings" w:hAnsi="Wingdings" w:hint="default"/>
+      </w:rPr>
+    </w:lvl>
+    <w:lvl w:ilvl="3" w:tplc="04090001" w:tentative="1">
+      <w:start w:val="1"/>
+      <w:numFmt w:val="bullet"/>
+      <w:lvlText w:val=""/>
+      <w:lvlJc w:val="left"/>
+      <w:pPr>
+        <w:ind w:left="2880" w:hanging="360"/>
+      </w:pPr>
+      <w:rPr>
+        <w:rFonts w:ascii="Symbol" w:hAnsi="Symbol" w:hint="default"/>
+      </w:rPr>
+    </w:lvl>
+    <w:lvl w:ilvl="4" w:tplc="04090003" w:tentative="1">
+      <w:start w:val="1"/>
+      <w:numFmt w:val="bullet"/>
+      <w:lvlText w:val="o"/>
+      <w:lvlJc w:val="left"/>
+      <w:pPr>
+        <w:ind w:left="3600" w:hanging="360"/>
+      </w:pPr>
+      <w:rPr>
+        <w:rFonts w:ascii="Courier New" w:hAnsi="Courier New" w:cs="Courier New" w:hint="default"/>
+      </w:rPr>
+    </w:lvl>
+    <w:lvl w:ilvl="5" w:tplc="04090005" w:tentative="1">
+      <w:start w:val="1"/>
+      <w:numFmt w:val="bullet"/>
+      <w:lvlText w:val=""/>
+      <w:lvlJc w:val="left"/>
+      <w:pPr>
+        <w:ind w:left="4320" w:hanging="360"/>
+      </w:pPr>
+      <w:rPr>
+        <w:rFonts w:ascii="Wingdings" w:hAnsi="Wingdings" w:hint="default"/>
+      </w:rPr>
+    </w:lvl>
+    <w:lvl w:ilvl="6" w:tplc="04090001" w:tentative="1">
+      <w:start w:val="1"/>
+      <w:numFmt w:val="bullet"/>
+      <w:lvlText w:val=""/>
+      <w:lvlJc w:val="left"/>
+      <w:pPr>
+        <w:ind w:left="5040" w:hanging="360"/>
+      </w:pPr>
+      <w:rPr>
+        <w:rFonts w:ascii="Symbol" w:hAnsi="Symbol" w:hint="default"/>
+      </w:rPr>
+    </w:lvl>
+    <w:lvl w:ilvl="7" w:tplc="04090003" w:tentative="1">
+      <w:start w:val="1"/>
+      <w:numFmt w:val="bullet"/>
+      <w:lvlText w:val="o"/>
+      <w:lvlJc w:val="left"/>
+      <w:pPr>
+        <w:ind w:left="5760" w:hanging="360"/>
+      </w:pPr>
+      <w:rPr>
+        <w:rFonts w:ascii="Courier New" w:hAnsi="Courier New" w:cs="Courier New" w:hint="default"/>
+      </w:rPr>
+    </w:lvl>
+    <w:lvl w:ilvl="8" w:tplc="04090005" w:tentative="1">
+      <w:start w:val="1"/>
+      <w:numFmt w:val="bullet"/>
+      <w:lvlText w:val=""/>
+      <w:lvlJc w:val="left"/>
+      <w:pPr>
+        <w:ind w:left="6480" w:hanging="360"/>
+      </w:pPr>
+      <w:rPr>
+        <w:rFonts w:ascii="Wingdings" w:hAnsi="Wingdings" w:hint="default"/>
+      </w:rPr>
+    </w:lvl>
+  </w:abstractNum>
+  <w:abstractNum w:abstractNumId="4" w15:restartNumberingAfterBreak="0">
+    <w:nsid w:val="751D2012"/>
+    <w:multiLevelType w:val="hybridMultilevel"/>
+    <w:tmpl w:val="1868B078"/>
+    <w:lvl w:ilvl="0" w:tplc="04090001">
+      <w:start w:val="1"/>
+      <w:numFmt w:val="bullet"/>
+      <w:lvlText w:val=""/>
+      <w:lvlJc w:val="left"/>
+      <w:pPr>
+        <w:ind w:left="720" w:hanging="360"/>
+      </w:pPr>
+      <w:rPr>
+        <w:rFonts w:ascii="Symbol" w:hAnsi="Symbol" w:hint="default"/>
+      </w:rPr>
+    </w:lvl>
+    <w:lvl w:ilvl="1" w:tplc="04090003" w:tentative="1">
+      <w:start w:val="1"/>
+      <w:numFmt w:val="bullet"/>
+      <w:lvlText w:val="o"/>
+      <w:lvlJc w:val="left"/>
+      <w:pPr>
+        <w:ind w:left="1440" w:hanging="360"/>
+      </w:pPr>
+      <w:rPr>
+        <w:rFonts w:ascii="Courier New" w:hAnsi="Courier New" w:cs="Courier New" w:hint="default"/>
+      </w:rPr>
+    </w:lvl>
+    <w:lvl w:ilvl="2" w:tplc="04090005" w:tentative="1">
+      <w:start w:val="1"/>
+      <w:numFmt w:val="bullet"/>
+      <w:lvlText w:val=""/>
+      <w:lvlJc w:val="left"/>
+      <w:pPr>
+        <w:ind w:left="2160" w:hanging="360"/>
+      </w:pPr>
+      <w:rPr>
+        <w:rFonts w:ascii="Wingdings" w:hAnsi="Wingdings" w:hint="default"/>
+      </w:rPr>
+    </w:lvl>
+    <w:lvl w:ilvl="3" w:tplc="04090001" w:tentative="1">
+      <w:start w:val="1"/>
+      <w:numFmt w:val="bullet"/>
+      <w:lvlText w:val=""/>
+      <w:lvlJc w:val="left"/>
+      <w:pPr>
+        <w:ind w:left="2880" w:hanging="360"/>
+      </w:pPr>
+      <w:rPr>
+        <w:rFonts w:ascii="Symbol" w:hAnsi="Symbol" w:hint="default"/>
+      </w:rPr>
+    </w:lvl>
+    <w:lvl w:ilvl="4" w:tplc="04090003" w:tentative="1">
+      <w:start w:val="1"/>
+      <w:numFmt w:val="bullet"/>
+      <w:lvlText w:val="o"/>
+      <w:lvlJc w:val="left"/>
+      <w:pPr>
+        <w:ind w:left="3600" w:hanging="360"/>
+      </w:pPr>
+      <w:rPr>
+        <w:rFonts w:ascii="Courier New" w:hAnsi="Courier New" w:cs="Courier New" w:hint="default"/>
+      </w:rPr>
+    </w:lvl>
+    <w:lvl w:ilvl="5" w:tplc="04090005" w:tentative="1">
+      <w:start w:val="1"/>
+      <w:numFmt w:val="bullet"/>
+      <w:lvlText w:val=""/>
+      <w:lvlJc w:val="left"/>
+      <w:pPr>
+        <w:ind w:left="4320" w:hanging="360"/>
+      </w:pPr>
+      <w:rPr>
+        <w:rFonts w:ascii="Wingdings" w:hAnsi="Wingdings" w:hint="default"/>
+      </w:rPr>
+    </w:lvl>
+    <w:lvl w:ilvl="6" w:tplc="04090001" w:tentative="1">
+      <w:start w:val="1"/>
+      <w:numFmt w:val="bullet"/>
+      <w:lvlText w:val=""/>
+      <w:lvlJc w:val="left"/>
+      <w:pPr>
+        <w:ind w:left="5040" w:hanging="360"/>
+      </w:pPr>
+      <w:rPr>
+        <w:rFonts w:ascii="Symbol" w:hAnsi="Symbol" w:hint="default"/>
+      </w:rPr>
+    </w:lvl>
+    <w:lvl w:ilvl="7" w:tplc="04090003" w:tentative="1">
+      <w:start w:val="1"/>
+      <w:numFmt w:val="bullet"/>
+      <w:lvlText w:val="o"/>
+      <w:lvlJc w:val="left"/>
+      <w:pPr>
+        <w:ind w:left="5760" w:hanging="360"/>
+      </w:pPr>
+      <w:rPr>
+        <w:rFonts w:ascii="Courier New" w:hAnsi="Courier New" w:cs="Courier New" w:hint="default"/>
+      </w:rPr>
+    </w:lvl>
+    <w:lvl w:ilvl="8" w:tplc="04090005" w:tentative="1">
+      <w:start w:val="1"/>
+      <w:numFmt w:val="bullet"/>
+      <w:lvlText w:val=""/>
+      <w:lvlJc w:val="left"/>
+      <w:pPr>
+        <w:ind w:left="6480" w:hanging="360"/>
+      </w:pPr>
+      <w:rPr>
+        <w:rFonts w:ascii="Wingdings" w:hAnsi="Wingdings" w:hint="default"/>
+      </w:rPr>
+    </w:lvl>
+  </w:abstractNum>
+  <w:abstractNum w:abstractNumId="5" w15:restartNumberingAfterBreak="0">
+    <w:nsid w:val="7C353E1B"/>
+    <w:multiLevelType w:val="hybridMultilevel"/>
+    <w:tmpl w:val="F710E868"/>
+    <w:lvl w:ilvl="0" w:tplc="72081C52">
+      <w:start w:val="1"/>
+      <w:numFmt w:val="decimal"/>
+      <w:lvlText w:val="%1."/>
+      <w:lvlJc w:val="left"/>
+      <w:pPr>
+        <w:ind w:left="720" w:hanging="360"/>
+      </w:pPr>
+      <w:rPr>
+        <w:rFonts w:asciiTheme="minorHAnsi" w:eastAsiaTheme="minorHAnsi" w:hAnsiTheme="minorHAnsi" w:cstheme="minorBidi" w:hint="default"/>
+        <w:color w:val="auto"/>
+        <w:sz w:val="22"/>
+      </w:rPr>
+    </w:lvl>
+    <w:lvl w:ilvl="1" w:tplc="04090019" w:tentative="1">
+      <w:start w:val="1"/>
+      <w:numFmt w:val="lowerLetter"/>
+      <w:lvlText w:val="%2."/>
+      <w:lvlJc w:val="left"/>
+      <w:pPr>
+        <w:ind w:left="1440" w:hanging="360"/>
+      </w:pPr>
+    </w:lvl>
+    <w:lvl w:ilvl="2" w:tplc="0409001B" w:tentative="1">
+      <w:start w:val="1"/>
+      <w:numFmt w:val="lowerRoman"/>
+      <w:lvlText w:val="%3."/>
+      <w:lvlJc w:val="right"/>
+      <w:pPr>
+        <w:ind w:left="2160" w:hanging="180"/>
+      </w:pPr>
+    </w:lvl>
+    <w:lvl w:ilvl="3" w:tplc="0409000F" w:tentative="1">
+      <w:start w:val="1"/>
+      <w:numFmt w:val="decimal"/>
+      <w:lvlText w:val="%4."/>
+      <w:lvlJc w:val="left"/>
+      <w:pPr>
+        <w:ind w:left="2880" w:hanging="360"/>
+      </w:pPr>
+    </w:lvl>
+    <w:lvl w:ilvl="4" w:tplc="04090019" w:tentative="1">
+      <w:start w:val="1"/>
+      <w:numFmt w:val="lowerLetter"/>
+      <w:lvlText w:val="%5."/>
+      <w:lvlJc w:val="left"/>
+      <w:pPr>
+        <w:ind w:left="3600" w:hanging="360"/>
+      </w:pPr>
+    </w:lvl>
+    <w:lvl w:ilvl="5" w:tplc="0409001B" w:tentative="1">
+      <w:start w:val="1"/>
+      <w:numFmt w:val="lowerRoman"/>
+      <w:lvlText w:val="%6."/>
+      <w:lvlJc w:val="right"/>
+      <w:pPr>
+        <w:ind w:left="4320" w:hanging="180"/>
+      </w:pPr>
+    </w:lvl>
+    <w:lvl w:ilvl="6" w:tplc="0409000F" w:tentative="1">
+      <w:start w:val="1"/>
+      <w:numFmt w:val="decimal"/>
+      <w:lvlText w:val="%7."/>
+      <w:lvlJc w:val="left"/>
+      <w:pPr>
+        <w:ind w:left="5040" w:hanging="360"/>
+      </w:pPr>
+    </w:lvl>
+    <w:lvl w:ilvl="7" w:tplc="04090019" w:tentative="1">
+      <w:start w:val="1"/>
+      <w:numFmt w:val="lowerLetter"/>
+      <w:lvlText w:val="%8."/>
+      <w:lvlJc w:val="left"/>
+      <w:pPr>
+        <w:ind w:left="5760" w:hanging="360"/>
+      </w:pPr>
+    </w:lvl>
+    <w:lvl w:ilvl="8" w:tplc="0409001B" w:tentative="1">
+      <w:start w:val="1"/>
+      <w:numFmt w:val="lowerRoman"/>
+      <w:lvlText w:val="%9."/>
+      <w:lvlJc w:val="right"/>
+      <w:pPr>
+        <w:ind w:left="6480" w:hanging="180"/>
+      </w:pPr>
+    </w:lvl>
+  </w:abstractNum>
   <w:num w:numId="1" w16cid:durableId="764151041">
+    <w:abstractNumId w:val="1"/>
+  </w:num>
+  <w:num w:numId="2" w16cid:durableId="2125071180">
+    <w:abstractNumId w:val="5"/>
+  </w:num>
+  <w:num w:numId="3" w16cid:durableId="1670474823">
     <w:abstractNumId w:val="0"/>
+  </w:num>
+  <w:num w:numId="4" w16cid:durableId="967392933">
+    <w:abstractNumId w:val="3"/>
+  </w:num>
+  <w:num w:numId="5" w16cid:durableId="1974822992">
+    <w:abstractNumId w:val="2"/>
+  </w:num>
+  <w:num w:numId="6" w16cid:durableId="1983080023">
+    <w:abstractNumId w:val="4"/>
   </w:num>
 </w:numbering>
 </file>
@@ -1399,9 +2328,33 @@
       <w:szCs w:val="24"/>
     </w:rPr>
   </w:style>
+  <w:style w:type="paragraph" w:styleId="Heading4">
+    <w:name w:val="heading 4"/>
+    <w:basedOn w:val="Normal"/>
+    <w:next w:val="Normal"/>
+    <w:link w:val="Heading4Char"/>
+    <w:uiPriority w:val="9"/>
+    <w:semiHidden/>
+    <w:unhideWhenUsed/>
+    <w:qFormat/>
+    <w:rsid w:val="00BF30BB"/>
+    <w:pPr>
+      <w:keepNext/>
+      <w:keepLines/>
+      <w:spacing w:before="40" w:after="0"/>
+      <w:outlineLvl w:val="3"/>
+    </w:pPr>
+    <w:rPr>
+      <w:rFonts w:asciiTheme="majorHAnsi" w:eastAsiaTheme="majorEastAsia" w:hAnsiTheme="majorHAnsi" w:cstheme="majorBidi"/>
+      <w:i/>
+      <w:iCs/>
+      <w:color w:val="2F5496" w:themeColor="accent1" w:themeShade="BF"/>
+    </w:rPr>
+  </w:style>
   <w:style w:type="character" w:default="1" w:styleId="DefaultParagraphFont">
     <w:name w:val="Default Paragraph Font"/>
     <w:uiPriority w:val="1"/>
+    <w:semiHidden/>
     <w:unhideWhenUsed/>
   </w:style>
   <w:style w:type="table" w:default="1" w:styleId="TableNormal">
@@ -1513,6 +2466,46 @@
       <w:ind w:left="720"/>
       <w:contextualSpacing/>
     </w:pPr>
+  </w:style>
+  <w:style w:type="paragraph" w:styleId="TOC2">
+    <w:name w:val="toc 2"/>
+    <w:basedOn w:val="Normal"/>
+    <w:next w:val="Normal"/>
+    <w:autoRedefine/>
+    <w:uiPriority w:val="39"/>
+    <w:unhideWhenUsed/>
+    <w:rsid w:val="00750762"/>
+    <w:pPr>
+      <w:spacing w:after="100"/>
+      <w:ind w:left="220"/>
+    </w:pPr>
+  </w:style>
+  <w:style w:type="paragraph" w:styleId="TOC3">
+    <w:name w:val="toc 3"/>
+    <w:basedOn w:val="Normal"/>
+    <w:next w:val="Normal"/>
+    <w:autoRedefine/>
+    <w:uiPriority w:val="39"/>
+    <w:unhideWhenUsed/>
+    <w:rsid w:val="00750762"/>
+    <w:pPr>
+      <w:spacing w:after="100"/>
+      <w:ind w:left="440"/>
+    </w:pPr>
+  </w:style>
+  <w:style w:type="character" w:customStyle="1" w:styleId="Heading4Char">
+    <w:name w:val="Heading 4 Char"/>
+    <w:basedOn w:val="DefaultParagraphFont"/>
+    <w:link w:val="Heading4"/>
+    <w:uiPriority w:val="9"/>
+    <w:semiHidden/>
+    <w:rsid w:val="00BF30BB"/>
+    <w:rPr>
+      <w:rFonts w:asciiTheme="majorHAnsi" w:eastAsiaTheme="majorEastAsia" w:hAnsiTheme="majorHAnsi" w:cstheme="majorBidi"/>
+      <w:i/>
+      <w:iCs/>
+      <w:color w:val="2F5496" w:themeColor="accent1" w:themeShade="BF"/>
+    </w:rPr>
   </w:style>
 </w:styles>
 </file>

</xml_diff>